<commit_message>
added user interface section
</commit_message>
<xml_diff>
--- a/Final_Project_Report.docx
+++ b/Final_Project_Report.docx
@@ -294,7 +294,27 @@
                                           <w:sz w:val="90"/>
                                           <w:szCs w:val="90"/>
                                         </w:rPr>
-                                        <w:t>Evolution of Conway’s Game of Life Using Python</w:t>
+                                        <w:t>Evolution o</w:t>
+                                      </w:r>
+                                      <w:r>
+                                        <w:rPr>
+                                          <w:rFonts w:asciiTheme="majorHAnsi" w:hAnsiTheme="majorHAnsi"/>
+                                          <w:caps/>
+                                          <w:color w:val="44546A" w:themeColor="text2"/>
+                                          <w:sz w:val="90"/>
+                                          <w:szCs w:val="90"/>
+                                        </w:rPr>
+                                        <w:t>N</w:t>
+                                      </w:r>
+                                      <w:r>
+                                        <w:rPr>
+                                          <w:rFonts w:asciiTheme="majorHAnsi" w:hAnsiTheme="majorHAnsi"/>
+                                          <w:caps/>
+                                          <w:color w:val="44546A" w:themeColor="text2"/>
+                                          <w:sz w:val="90"/>
+                                          <w:szCs w:val="90"/>
+                                        </w:rPr>
+                                        <w:t xml:space="preserve"> Conway’s Game of Life Using Python</w:t>
                                       </w:r>
                                     </w:p>
                                   </w:sdtContent>
@@ -415,7 +435,27 @@
                                     <w:sz w:val="90"/>
                                     <w:szCs w:val="90"/>
                                   </w:rPr>
-                                  <w:t>Evolution of Conway’s Game of Life Using Python</w:t>
+                                  <w:t>Evolution o</w:t>
+                                </w:r>
+                                <w:r>
+                                  <w:rPr>
+                                    <w:rFonts w:asciiTheme="majorHAnsi" w:hAnsiTheme="majorHAnsi"/>
+                                    <w:caps/>
+                                    <w:color w:val="44546A" w:themeColor="text2"/>
+                                    <w:sz w:val="90"/>
+                                    <w:szCs w:val="90"/>
+                                  </w:rPr>
+                                  <w:t>N</w:t>
+                                </w:r>
+                                <w:r>
+                                  <w:rPr>
+                                    <w:rFonts w:asciiTheme="majorHAnsi" w:hAnsiTheme="majorHAnsi"/>
+                                    <w:caps/>
+                                    <w:color w:val="44546A" w:themeColor="text2"/>
+                                    <w:sz w:val="90"/>
+                                    <w:szCs w:val="90"/>
+                                  </w:rPr>
+                                  <w:t xml:space="preserve"> Conway’s Game of Life Using Python</w:t>
                                 </w:r>
                               </w:p>
                             </w:sdtContent>
@@ -689,6 +729,7 @@
                                         </w:rPr>
                                         <w:t xml:space="preserve"> </w:t>
                                       </w:r>
+                                      <w:proofErr w:type="spellStart"/>
                                       <w:r>
                                         <w:rPr>
                                           <w:color w:val="44546A" w:themeColor="text2"/>
@@ -696,7 +737,17 @@
                                           <w:sz w:val="36"/>
                                           <w:szCs w:val="36"/>
                                         </w:rPr>
-                                        <w:t>Shaarav Jagadeesh,</w:t>
+                                        <w:t>Shaarav</w:t>
+                                      </w:r>
+                                      <w:proofErr w:type="spellEnd"/>
+                                      <w:r>
+                                        <w:rPr>
+                                          <w:color w:val="44546A" w:themeColor="text2"/>
+                                          <w:spacing w:val="10"/>
+                                          <w:sz w:val="36"/>
+                                          <w:szCs w:val="36"/>
+                                        </w:rPr>
+                                        <w:t xml:space="preserve"> Jagadeesh,</w:t>
                                       </w:r>
                                       <w:r>
                                         <w:rPr>
@@ -1091,6 +1142,9 @@
         </w:numPr>
       </w:pPr>
       <w:r>
+        <w:rPr>
+          <w:noProof/>
+        </w:rPr>
         <w:drawing>
           <wp:anchor distT="0" distB="0" distL="114300" distR="114300" simplePos="0" relativeHeight="251658240" behindDoc="0" locked="0" layoutInCell="1" allowOverlap="1" wp14:anchorId="549D330C" wp14:editId="36F118FB">
             <wp:simplePos x="0" y="0"/>
@@ -1696,15 +1750,7 @@
         <w:t xml:space="preserve">Efficient Grid Processing: </w:t>
       </w:r>
       <w:r>
-        <w:t xml:space="preserve">Handling large grids </w:t>
-      </w:r>
-      <w:proofErr w:type="gramStart"/>
-      <w:r>
-        <w:t>was</w:t>
-      </w:r>
-      <w:proofErr w:type="gramEnd"/>
-      <w:r>
-        <w:t xml:space="preserve"> a challenge. Using NumPy, the system </w:t>
+        <w:t xml:space="preserve">Handling large grids was a challenge. Using NumPy, the system </w:t>
       </w:r>
       <w:r>
         <w:t xml:space="preserve">has </w:t>
@@ -1796,6 +1842,47 @@
         <w:t> </w:t>
       </w:r>
     </w:p>
+    <w:p>
+      <w:pPr>
+        <w:pStyle w:val="ListParagraph"/>
+        <w:rPr>
+          <w:b/>
+          <w:bCs/>
+        </w:rPr>
+      </w:pPr>
+    </w:p>
+    <w:p>
+      <w:pPr>
+        <w:jc w:val="center"/>
+        <w:rPr>
+          <w:b/>
+          <w:bCs/>
+          <w:i/>
+          <w:iCs/>
+        </w:rPr>
+      </w:pPr>
+      <w:r>
+        <w:rPr>
+          <w:b/>
+          <w:bCs/>
+          <w:i/>
+          <w:iCs/>
+        </w:rPr>
+        <w:t>Bonus: User Interface</w:t>
+      </w:r>
+    </w:p>
+    <w:p>
+      <w:pPr>
+        <w:rPr>
+          <w:i/>
+          <w:iCs/>
+        </w:rPr>
+      </w:pPr>
+      <w:r>
+        <w:t xml:space="preserve">Due to time constraints a user interface was only developed for the first level with the most basic set of rules for the Game of Life. The interface uses the exact code from the basic file but implements a basic front end using tinker to prompt the user for their input and start the program. </w:t>
+      </w:r>
+    </w:p>
+    <w:p/>
     <w:sectPr>
       <w:pgSz w:w="12240" w:h="15840"/>
       <w:pgMar w:top="720" w:right="720" w:bottom="720" w:left="720" w:header="720" w:footer="720" w:gutter="0"/>
@@ -3618,6 +3705,7 @@
   <w:style w:type="character" w:default="1" w:styleId="DefaultParagraphFont">
     <w:name w:val="Default Paragraph Font"/>
     <w:uiPriority w:val="1"/>
+    <w:semiHidden/>
     <w:unhideWhenUsed/>
   </w:style>
   <w:style w:type="table" w:default="1" w:styleId="TableNormal">

</xml_diff>

<commit_message>
Interesting pattern and references
</commit_message>
<xml_diff>
--- a/Final_Project_Report.docx
+++ b/Final_Project_Report.docx
@@ -474,17 +474,97 @@
               <w:noProof/>
             </w:rPr>
             <mc:AlternateContent>
+              <mc:Choice Requires="wps">
+                <w:drawing>
+                  <wp:anchor distT="0" distB="0" distL="114300" distR="114300" simplePos="0" relativeHeight="251663360" behindDoc="1" locked="0" layoutInCell="1" allowOverlap="1" wp14:anchorId="0F8DF9FF" wp14:editId="0C6DE656">
+                    <wp:simplePos x="0" y="0"/>
+                    <wp:positionH relativeFrom="page">
+                      <wp:align>center</wp:align>
+                    </wp:positionH>
+                    <wp:positionV relativeFrom="page">
+                      <wp:align>center</wp:align>
+                    </wp:positionV>
+                    <wp:extent cx="7315200" cy="9601200"/>
+                    <wp:effectExtent l="0" t="0" r="1270" b="5715"/>
+                    <wp:wrapNone/>
+                    <wp:docPr id="464" name="Rectangle 127" title="Color background"/>
+                    <wp:cNvGraphicFramePr>
+                      <a:graphicFrameLocks xmlns:a="http://schemas.openxmlformats.org/drawingml/2006/main"/>
+                    </wp:cNvGraphicFramePr>
+                    <a:graphic xmlns:a="http://schemas.openxmlformats.org/drawingml/2006/main">
+                      <a:graphicData uri="http://schemas.microsoft.com/office/word/2010/wordprocessingShape">
+                        <wps:wsp>
+                          <wps:cNvSpPr>
+                            <a:spLocks noChangeArrowheads="1"/>
+                          </wps:cNvSpPr>
+                          <wps:spPr bwMode="auto">
+                            <a:xfrm>
+                              <a:off x="0" y="0"/>
+                              <a:ext cx="7315200" cy="9601200"/>
+                            </a:xfrm>
+                            <a:prstGeom prst="rect">
+                              <a:avLst/>
+                            </a:prstGeom>
+                            <a:solidFill>
+                              <a:schemeClr val="bg2"/>
+                            </a:solidFill>
+                            <a:ln>
+                              <a:noFill/>
+                            </a:ln>
+                          </wps:spPr>
+                          <wps:bodyPr vert="horz" wrap="square" lIns="91440" tIns="45720" rIns="91440" bIns="45720" numCol="1" anchor="t" anchorCtr="0" compatLnSpc="1">
+                            <a:prstTxWarp prst="textNoShape">
+                              <a:avLst/>
+                            </a:prstTxWarp>
+                          </wps:bodyPr>
+                        </wps:wsp>
+                      </a:graphicData>
+                    </a:graphic>
+                    <wp14:sizeRelH relativeFrom="page">
+                      <wp14:pctWidth>94100</wp14:pctWidth>
+                    </wp14:sizeRelH>
+                    <wp14:sizeRelV relativeFrom="page">
+                      <wp14:pctHeight>95400</wp14:pctHeight>
+                    </wp14:sizeRelV>
+                  </wp:anchor>
+                </w:drawing>
+              </mc:Choice>
+              <mc:Fallback>
+                <w:pict>
+                  <v:rect w14:anchorId="095E010F" id="Rectangle 127" o:spid="_x0000_s1026" alt="Title: Color background" style="position:absolute;margin-left:0;margin-top:0;width:8in;height:756pt;z-index:-251653120;visibility:visible;mso-wrap-style:square;mso-width-percent:941;mso-height-percent:954;mso-wrap-distance-left:9pt;mso-wrap-distance-top:0;mso-wrap-distance-right:9pt;mso-wrap-distance-bottom:0;mso-position-horizontal:center;mso-position-horizontal-relative:page;mso-position-vertical:center;mso-position-vertical-relative:page;mso-width-percent:941;mso-height-percent:954;mso-width-relative:page;mso-height-relative:page;v-text-anchor:top" o:gfxdata="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" fillcolor="#e7e6e6 [3214]" stroked="f">
+                    <w10:wrap anchorx="page" anchory="page"/>
+                  </v:rect>
+                </w:pict>
+              </mc:Fallback>
+            </mc:AlternateContent>
+          </w:r>
+        </w:p>
+        <w:p>
+          <w:pPr>
+            <w:rPr>
+              <w:rFonts w:ascii="Times New Roman" w:hAnsi="Times New Roman" w:cs="Times New Roman"/>
+              <w:b/>
+              <w:bCs/>
+              <w:i/>
+              <w:iCs/>
+            </w:rPr>
+          </w:pPr>
+          <w:r>
+            <w:rPr>
+              <w:noProof/>
+            </w:rPr>
+            <mc:AlternateContent>
               <mc:Choice Requires="wpg">
                 <w:drawing>
-                  <wp:anchor distT="0" distB="0" distL="114300" distR="114300" simplePos="0" relativeHeight="251665408" behindDoc="0" locked="0" layoutInCell="1" allowOverlap="1" wp14:anchorId="2B3DC9BF" wp14:editId="0FD454C0">
+                  <wp:anchor distT="0" distB="0" distL="114300" distR="114300" simplePos="0" relativeHeight="251665408" behindDoc="0" locked="0" layoutInCell="1" allowOverlap="1" wp14:anchorId="2B3DC9BF" wp14:editId="51BA5B28">
                     <wp:simplePos x="0" y="0"/>
                     <wp:positionH relativeFrom="page">
-                      <wp:align>right</wp:align>
+                      <wp:posOffset>3106271</wp:posOffset>
                     </wp:positionH>
                     <wp:positionV relativeFrom="page">
-                      <wp:align>bottom</wp:align>
+                      <wp:posOffset>6683188</wp:posOffset>
                     </wp:positionV>
-                    <wp:extent cx="4672584" cy="3374136"/>
+                    <wp:extent cx="4672330" cy="3373755"/>
                     <wp:effectExtent l="0" t="0" r="0" b="0"/>
                     <wp:wrapNone/>
                     <wp:docPr id="454" name="Group 121" title="Author and company name with crop mark graphic"/>
@@ -496,7 +576,7 @@
                           <wpg:grpSpPr>
                             <a:xfrm>
                               <a:off x="0" y="0"/>
-                              <a:ext cx="4672584" cy="3374136"/>
+                              <a:ext cx="4672330" cy="3373755"/>
                               <a:chOff x="0" y="0"/>
                               <a:chExt cx="4671822" cy="3374136"/>
                             </a:xfrm>
@@ -650,7 +730,7 @@
                             <wps:cNvSpPr txBox="1"/>
                             <wps:spPr>
                               <a:xfrm>
-                                <a:off x="0" y="1104900"/>
+                                <a:off x="0" y="1104899"/>
                                 <a:ext cx="3904218" cy="1504950"/>
                               </a:xfrm>
                               <a:prstGeom prst="rect">
@@ -668,8 +748,8 @@
                                     <w:rPr>
                                       <w:color w:val="44546A" w:themeColor="text2"/>
                                       <w:spacing w:val="10"/>
-                                      <w:sz w:val="36"/>
-                                      <w:szCs w:val="36"/>
+                                      <w:sz w:val="30"/>
+                                      <w:szCs w:val="30"/>
                                     </w:rPr>
                                     <w:alias w:val="Author"/>
                                     <w:tag w:val=""/>
@@ -687,16 +767,16 @@
                                         <w:rPr>
                                           <w:color w:val="44546A" w:themeColor="text2"/>
                                           <w:spacing w:val="10"/>
-                                          <w:sz w:val="36"/>
-                                          <w:szCs w:val="36"/>
+                                          <w:sz w:val="30"/>
+                                          <w:szCs w:val="30"/>
                                         </w:rPr>
                                       </w:pPr>
                                       <w:r>
                                         <w:rPr>
                                           <w:color w:val="44546A" w:themeColor="text2"/>
                                           <w:spacing w:val="10"/>
-                                          <w:sz w:val="36"/>
-                                          <w:szCs w:val="36"/>
+                                          <w:sz w:val="30"/>
+                                          <w:szCs w:val="30"/>
                                         </w:rPr>
                                         <w:t xml:space="preserve">Mark </w:t>
                                       </w:r>
@@ -705,8 +785,8 @@
                                         <w:rPr>
                                           <w:color w:val="44546A" w:themeColor="text2"/>
                                           <w:spacing w:val="10"/>
-                                          <w:sz w:val="36"/>
-                                          <w:szCs w:val="36"/>
+                                          <w:sz w:val="30"/>
+                                          <w:szCs w:val="30"/>
                                         </w:rPr>
                                         <w:t>Malysa</w:t>
                                       </w:r>
@@ -715,48 +795,46 @@
                                         <w:rPr>
                                           <w:color w:val="44546A" w:themeColor="text2"/>
                                           <w:spacing w:val="10"/>
-                                          <w:sz w:val="36"/>
-                                          <w:szCs w:val="36"/>
+                                          <w:sz w:val="30"/>
+                                          <w:szCs w:val="30"/>
                                         </w:rPr>
-                                        <w:t>,</w:t>
+                                        <w:t xml:space="preserve"> (mbm206</w:t>
                                       </w:r>
                                       <w:r>
                                         <w:rPr>
                                           <w:color w:val="44546A" w:themeColor="text2"/>
                                           <w:spacing w:val="10"/>
-                                          <w:sz w:val="36"/>
-                                          <w:szCs w:val="36"/>
+                                          <w:sz w:val="30"/>
+                                          <w:szCs w:val="30"/>
                                         </w:rPr>
-                                        <w:t xml:space="preserve"> </w:t>
-                                      </w:r>
-                                      <w:proofErr w:type="spellStart"/>
-                                      <w:r>
-                                        <w:rPr>
-                                          <w:color w:val="44546A" w:themeColor="text2"/>
-                                          <w:spacing w:val="10"/>
-                                          <w:sz w:val="36"/>
-                                          <w:szCs w:val="36"/>
-                                        </w:rPr>
-                                        <w:t>Shaarav</w:t>
-                                      </w:r>
-                                      <w:proofErr w:type="spellEnd"/>
-                                      <w:r>
-                                        <w:rPr>
-                                          <w:color w:val="44546A" w:themeColor="text2"/>
-                                          <w:spacing w:val="10"/>
-                                          <w:sz w:val="36"/>
-                                          <w:szCs w:val="36"/>
-                                        </w:rPr>
-                                        <w:t xml:space="preserve"> Jagadeesh,</w:t>
+                                        <w:t>)</w:t>
                                       </w:r>
                                       <w:r>
                                         <w:rPr>
                                           <w:color w:val="44546A" w:themeColor="text2"/>
                                           <w:spacing w:val="10"/>
-                                          <w:sz w:val="36"/>
-                                          <w:szCs w:val="36"/>
+                                          <w:sz w:val="30"/>
+                                          <w:szCs w:val="30"/>
                                         </w:rPr>
-                                        <w:t xml:space="preserve"> Aleksander Rivera</w:t>
+                                        <w:t>, Shaarav Jagadeesh</w:t>
+                                      </w:r>
+                                      <w:r>
+                                        <w:rPr>
+                                          <w:color w:val="44546A" w:themeColor="text2"/>
+                                          <w:spacing w:val="10"/>
+                                          <w:sz w:val="30"/>
+                                          <w:szCs w:val="30"/>
+                                        </w:rPr>
+                                        <w:t xml:space="preserve"> (sj971)</w:t>
+                                      </w:r>
+                                      <w:r>
+                                        <w:rPr>
+                                          <w:color w:val="44546A" w:themeColor="text2"/>
+                                          <w:spacing w:val="10"/>
+                                          <w:sz w:val="30"/>
+                                          <w:szCs w:val="30"/>
+                                        </w:rPr>
+                                        <w:t>, Aleksander Rivera</w:t>
                                       </w:r>
                                     </w:p>
                                   </w:sdtContent>
@@ -823,14 +901,14 @@
               </mc:Choice>
               <mc:Fallback>
                 <w:pict>
-                  <v:group w14:anchorId="2B3DC9BF" id="Group 121" o:spid="_x0000_s1031" alt="Title: Author and company name with crop mark graphic" style="position:absolute;margin-left:316.7pt;margin-top:0;width:367.9pt;height:265.7pt;z-index:251665408;mso-position-horizontal:right;mso-position-horizontal-relative:page;mso-position-vertical:bottom;mso-position-vertical-relative:page;mso-width-relative:margin;mso-height-relative:margin" coordsize="46718,33741" o:gfxdata="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">
+                  <v:group w14:anchorId="2B3DC9BF" id="Group 121" o:spid="_x0000_s1031" alt="Title: Author and company name with crop mark graphic" style="position:absolute;margin-left:244.6pt;margin-top:526.25pt;width:367.9pt;height:265.65pt;z-index:251665408;mso-position-horizontal-relative:page;mso-position-vertical-relative:page;mso-width-relative:margin;mso-height-relative:margin" coordsize="46718,33741" o:gfxdata="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">
                     <v:group id="Group 455" o:spid="_x0000_s1032" style="position:absolute;left:20383;width:26335;height:33741" coordsize="26289,33718" o:gfxdata="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">
                       <v:shape id="Freeform 456" o:spid="_x0000_s1033" style="position:absolute;width:21336;height:28670;visibility:visible;mso-wrap-style:square;v-text-anchor:top" coordsize="1344,1806" o:gfxdata="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" path="m1344,1806l,1806,,1641r1176,l1176,r168,l1344,1806xe" fillcolor="#44546a [3215]" stroked="f">
                         <v:path arrowok="t" o:connecttype="custom" o:connectlocs="2133600,2867025;0,2867025;0,2605088;1866900,2605088;1866900,0;2133600,0;2133600,2867025" o:connectangles="0,0,0,0,0,0,0"/>
                       </v:shape>
                       <v:rect id="Rectangle 457" o:spid="_x0000_s1034" style="position:absolute;left:95;width:26194;height:33718;visibility:visible;mso-wrap-style:square;v-text-anchor:middle" o:gfxdata="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" filled="f" stroked="f" strokeweight="1pt"/>
                     </v:group>
-                    <v:shape id="Text Box 458" o:spid="_x0000_s1035" type="#_x0000_t202" style="position:absolute;top:11049;width:39042;height:15049;visibility:visible;mso-wrap-style:square;v-text-anchor:bottom" o:gfxdata="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" filled="f" stroked="f" strokeweight=".5pt">
+                    <v:shape id="Text Box 458" o:spid="_x0000_s1035" type="#_x0000_t202" style="position:absolute;top:11048;width:39042;height:15050;visibility:visible;mso-wrap-style:square;v-text-anchor:bottom" o:gfxdata="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" filled="f" stroked="f" strokeweight=".5pt">
                       <v:textbox inset="0,0,36pt,36pt">
                         <w:txbxContent>
                           <w:sdt>
@@ -838,8 +916,8 @@
                               <w:rPr>
                                 <w:color w:val="44546A" w:themeColor="text2"/>
                                 <w:spacing w:val="10"/>
-                                <w:sz w:val="36"/>
-                                <w:szCs w:val="36"/>
+                                <w:sz w:val="30"/>
+                                <w:szCs w:val="30"/>
                               </w:rPr>
                               <w:alias w:val="Author"/>
                               <w:tag w:val=""/>
@@ -857,16 +935,16 @@
                                   <w:rPr>
                                     <w:color w:val="44546A" w:themeColor="text2"/>
                                     <w:spacing w:val="10"/>
-                                    <w:sz w:val="36"/>
-                                    <w:szCs w:val="36"/>
+                                    <w:sz w:val="30"/>
+                                    <w:szCs w:val="30"/>
                                   </w:rPr>
                                 </w:pPr>
                                 <w:r>
                                   <w:rPr>
                                     <w:color w:val="44546A" w:themeColor="text2"/>
                                     <w:spacing w:val="10"/>
-                                    <w:sz w:val="36"/>
-                                    <w:szCs w:val="36"/>
+                                    <w:sz w:val="30"/>
+                                    <w:szCs w:val="30"/>
                                   </w:rPr>
                                   <w:t xml:space="preserve">Mark </w:t>
                                 </w:r>
@@ -875,8 +953,8 @@
                                   <w:rPr>
                                     <w:color w:val="44546A" w:themeColor="text2"/>
                                     <w:spacing w:val="10"/>
-                                    <w:sz w:val="36"/>
-                                    <w:szCs w:val="36"/>
+                                    <w:sz w:val="30"/>
+                                    <w:szCs w:val="30"/>
                                   </w:rPr>
                                   <w:t>Malysa</w:t>
                                 </w:r>
@@ -885,37 +963,46 @@
                                   <w:rPr>
                                     <w:color w:val="44546A" w:themeColor="text2"/>
                                     <w:spacing w:val="10"/>
-                                    <w:sz w:val="36"/>
-                                    <w:szCs w:val="36"/>
+                                    <w:sz w:val="30"/>
+                                    <w:szCs w:val="30"/>
                                   </w:rPr>
-                                  <w:t>,</w:t>
+                                  <w:t xml:space="preserve"> (mbm206</w:t>
                                 </w:r>
                                 <w:r>
                                   <w:rPr>
                                     <w:color w:val="44546A" w:themeColor="text2"/>
                                     <w:spacing w:val="10"/>
-                                    <w:sz w:val="36"/>
-                                    <w:szCs w:val="36"/>
+                                    <w:sz w:val="30"/>
+                                    <w:szCs w:val="30"/>
                                   </w:rPr>
-                                  <w:t xml:space="preserve"> </w:t>
+                                  <w:t>)</w:t>
                                 </w:r>
                                 <w:r>
                                   <w:rPr>
                                     <w:color w:val="44546A" w:themeColor="text2"/>
                                     <w:spacing w:val="10"/>
-                                    <w:sz w:val="36"/>
-                                    <w:szCs w:val="36"/>
+                                    <w:sz w:val="30"/>
+                                    <w:szCs w:val="30"/>
                                   </w:rPr>
-                                  <w:t>Shaarav Jagadeesh,</w:t>
+                                  <w:t>, Shaarav Jagadeesh</w:t>
                                 </w:r>
                                 <w:r>
                                   <w:rPr>
                                     <w:color w:val="44546A" w:themeColor="text2"/>
                                     <w:spacing w:val="10"/>
-                                    <w:sz w:val="36"/>
-                                    <w:szCs w:val="36"/>
+                                    <w:sz w:val="30"/>
+                                    <w:szCs w:val="30"/>
                                   </w:rPr>
-                                  <w:t xml:space="preserve"> Aleksander Rivera</w:t>
+                                  <w:t xml:space="preserve"> (sj971)</w:t>
+                                </w:r>
+                                <w:r>
+                                  <w:rPr>
+                                    <w:color w:val="44546A" w:themeColor="text2"/>
+                                    <w:spacing w:val="10"/>
+                                    <w:sz w:val="30"/>
+                                    <w:szCs w:val="30"/>
+                                  </w:rPr>
+                                  <w:t>, Aleksander Rivera</w:t>
                                 </w:r>
                               </w:p>
                             </w:sdtContent>
@@ -970,86 +1057,6 @@
           </w:r>
           <w:r>
             <w:rPr>
-              <w:noProof/>
-            </w:rPr>
-            <mc:AlternateContent>
-              <mc:Choice Requires="wps">
-                <w:drawing>
-                  <wp:anchor distT="0" distB="0" distL="114300" distR="114300" simplePos="0" relativeHeight="251663360" behindDoc="1" locked="0" layoutInCell="1" allowOverlap="1" wp14:anchorId="0F8DF9FF" wp14:editId="54BC77B0">
-                    <wp:simplePos x="0" y="0"/>
-                    <wp:positionH relativeFrom="page">
-                      <wp:align>center</wp:align>
-                    </wp:positionH>
-                    <wp:positionV relativeFrom="page">
-                      <wp:align>center</wp:align>
-                    </wp:positionV>
-                    <wp:extent cx="7315200" cy="9601200"/>
-                    <wp:effectExtent l="0" t="0" r="1270" b="5715"/>
-                    <wp:wrapNone/>
-                    <wp:docPr id="464" name="Rectangle 127" title="Color background"/>
-                    <wp:cNvGraphicFramePr>
-                      <a:graphicFrameLocks xmlns:a="http://schemas.openxmlformats.org/drawingml/2006/main"/>
-                    </wp:cNvGraphicFramePr>
-                    <a:graphic xmlns:a="http://schemas.openxmlformats.org/drawingml/2006/main">
-                      <a:graphicData uri="http://schemas.microsoft.com/office/word/2010/wordprocessingShape">
-                        <wps:wsp>
-                          <wps:cNvSpPr>
-                            <a:spLocks noChangeArrowheads="1"/>
-                          </wps:cNvSpPr>
-                          <wps:spPr bwMode="auto">
-                            <a:xfrm>
-                              <a:off x="0" y="0"/>
-                              <a:ext cx="7315200" cy="9601200"/>
-                            </a:xfrm>
-                            <a:prstGeom prst="rect">
-                              <a:avLst/>
-                            </a:prstGeom>
-                            <a:solidFill>
-                              <a:schemeClr val="bg2"/>
-                            </a:solidFill>
-                            <a:ln>
-                              <a:noFill/>
-                            </a:ln>
-                          </wps:spPr>
-                          <wps:bodyPr vert="horz" wrap="square" lIns="91440" tIns="45720" rIns="91440" bIns="45720" numCol="1" anchor="t" anchorCtr="0" compatLnSpc="1">
-                            <a:prstTxWarp prst="textNoShape">
-                              <a:avLst/>
-                            </a:prstTxWarp>
-                          </wps:bodyPr>
-                        </wps:wsp>
-                      </a:graphicData>
-                    </a:graphic>
-                    <wp14:sizeRelH relativeFrom="page">
-                      <wp14:pctWidth>94100</wp14:pctWidth>
-                    </wp14:sizeRelH>
-                    <wp14:sizeRelV relativeFrom="page">
-                      <wp14:pctHeight>95400</wp14:pctHeight>
-                    </wp14:sizeRelV>
-                  </wp:anchor>
-                </w:drawing>
-              </mc:Choice>
-              <mc:Fallback>
-                <w:pict>
-                  <v:rect w14:anchorId="2D7E9AC3" id="Rectangle 127" o:spid="_x0000_s1026" alt="Title: Color background" style="position:absolute;margin-left:0;margin-top:0;width:8in;height:756pt;z-index:-251653120;visibility:visible;mso-wrap-style:square;mso-width-percent:941;mso-height-percent:954;mso-wrap-distance-left:9pt;mso-wrap-distance-top:0;mso-wrap-distance-right:9pt;mso-wrap-distance-bottom:0;mso-position-horizontal:center;mso-position-horizontal-relative:page;mso-position-vertical:center;mso-position-vertical-relative:page;mso-width-percent:941;mso-height-percent:954;mso-width-relative:page;mso-height-relative:page;v-text-anchor:top" o:gfxdata="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" fillcolor="#e7e6e6 [3214]" stroked="f">
-                    <w10:wrap anchorx="page" anchory="page"/>
-                  </v:rect>
-                </w:pict>
-              </mc:Fallback>
-            </mc:AlternateContent>
-          </w:r>
-        </w:p>
-        <w:p>
-          <w:pPr>
-            <w:rPr>
-              <w:rFonts w:ascii="Times New Roman" w:hAnsi="Times New Roman" w:cs="Times New Roman"/>
-              <w:b/>
-              <w:bCs/>
-              <w:i/>
-              <w:iCs/>
-            </w:rPr>
-          </w:pPr>
-          <w:r>
-            <w:rPr>
               <w:rFonts w:ascii="Times New Roman" w:hAnsi="Times New Roman" w:cs="Times New Roman"/>
               <w:b/>
               <w:bCs/>
@@ -1140,9 +1147,13 @@
           <w:ilvl w:val="0"/>
           <w:numId w:val="4"/>
         </w:numPr>
-      </w:pPr>
-      <w:r>
-        <w:rPr>
+        <w:rPr>
+          <w:rFonts w:ascii="Times New Roman" w:hAnsi="Times New Roman" w:cs="Times New Roman"/>
+        </w:rPr>
+      </w:pPr>
+      <w:r>
+        <w:rPr>
+          <w:rFonts w:ascii="Times New Roman" w:hAnsi="Times New Roman" w:cs="Times New Roman"/>
           <w:noProof/>
         </w:rPr>
         <w:drawing>
@@ -1223,6 +1234,9 @@
           <w:ilvl w:val="0"/>
           <w:numId w:val="4"/>
         </w:numPr>
+        <w:rPr>
+          <w:rFonts w:ascii="Times New Roman" w:hAnsi="Times New Roman" w:cs="Times New Roman"/>
+        </w:rPr>
       </w:pPr>
       <w:r>
         <w:rPr>
@@ -1252,23 +1266,37 @@
           <w:ilvl w:val="0"/>
           <w:numId w:val="4"/>
         </w:numPr>
-      </w:pPr>
-      <w:r>
-        <w:rPr>
+        <w:rPr>
+          <w:rFonts w:ascii="Times New Roman" w:hAnsi="Times New Roman" w:cs="Times New Roman"/>
+        </w:rPr>
+      </w:pPr>
+      <w:r>
+        <w:rPr>
+          <w:rFonts w:ascii="Times New Roman" w:hAnsi="Times New Roman" w:cs="Times New Roman"/>
           <w:b/>
           <w:bCs/>
         </w:rPr>
         <w:t xml:space="preserve">Level 3: </w:t>
       </w:r>
       <w:r>
+        <w:rPr>
+          <w:rFonts w:ascii="Times New Roman" w:hAnsi="Times New Roman" w:cs="Times New Roman"/>
+        </w:rPr>
         <w:t>In Level 3, the cells have more than two states. For example, a cell can be susceptible, infected, or removed. Cells change states based on probabilities and the states of their neighbors. This setup can model real-world phenomena like the spread of a disease. Users can define these probabilities and rules in JSON, making the system versatile for different kinds of simulations.</w:t>
       </w:r>
     </w:p>
-    <w:p/>
     <w:p>
       <w:pPr>
+        <w:rPr>
+          <w:rFonts w:ascii="Times New Roman" w:hAnsi="Times New Roman" w:cs="Times New Roman"/>
+        </w:rPr>
+      </w:pPr>
+    </w:p>
+    <w:p>
+      <w:pPr>
         <w:jc w:val="center"/>
         <w:rPr>
+          <w:rFonts w:ascii="Times New Roman" w:hAnsi="Times New Roman" w:cs="Times New Roman"/>
           <w:b/>
           <w:bCs/>
           <w:i/>
@@ -1277,6 +1305,7 @@
       </w:pPr>
       <w:r>
         <w:rPr>
+          <w:rFonts w:ascii="Times New Roman" w:hAnsi="Times New Roman" w:cs="Times New Roman"/>
           <w:b/>
           <w:bCs/>
           <w:i/>
@@ -1288,12 +1317,14 @@
     <w:p>
       <w:pPr>
         <w:rPr>
+          <w:rFonts w:ascii="Times New Roman" w:hAnsi="Times New Roman" w:cs="Times New Roman"/>
           <w:b/>
           <w:bCs/>
         </w:rPr>
       </w:pPr>
       <w:r>
         <w:rPr>
+          <w:rFonts w:ascii="Times New Roman" w:hAnsi="Times New Roman" w:cs="Times New Roman"/>
           <w:b/>
           <w:bCs/>
         </w:rPr>
@@ -1307,21 +1338,34 @@
           <w:ilvl w:val="0"/>
           <w:numId w:val="8"/>
         </w:numPr>
-      </w:pPr>
-      <w:r>
-        <w:rPr>
+        <w:rPr>
+          <w:rFonts w:ascii="Times New Roman" w:hAnsi="Times New Roman" w:cs="Times New Roman"/>
+        </w:rPr>
+      </w:pPr>
+      <w:r>
+        <w:rPr>
+          <w:rFonts w:ascii="Times New Roman" w:hAnsi="Times New Roman" w:cs="Times New Roman"/>
           <w:b/>
           <w:bCs/>
         </w:rPr>
         <w:t xml:space="preserve">Custom Rule Support: </w:t>
       </w:r>
       <w:r>
+        <w:rPr>
+          <w:rFonts w:ascii="Times New Roman" w:hAnsi="Times New Roman" w:cs="Times New Roman"/>
+        </w:rPr>
         <w:t xml:space="preserve">Users </w:t>
       </w:r>
       <w:r>
+        <w:rPr>
+          <w:rFonts w:ascii="Times New Roman" w:hAnsi="Times New Roman" w:cs="Times New Roman"/>
+        </w:rPr>
         <w:t>can</w:t>
       </w:r>
       <w:r>
+        <w:rPr>
+          <w:rFonts w:ascii="Times New Roman" w:hAnsi="Times New Roman" w:cs="Times New Roman"/>
+        </w:rPr>
         <w:t xml:space="preserve"> define their own rules for how cells evolve, using JSON to set conditions for cell birth, survival, and state transitions. Enabling users to explore not only standard rules but also innovative behaviors that may lead to unexpected patterns. Allowing users to alter these rules, they can discover entirely new patterns</w:t>
       </w:r>
     </w:p>
@@ -1341,6 +1385,7 @@
       </w:pPr>
       <w:r>
         <w:rPr>
+          <w:rFonts w:ascii="Times New Roman" w:hAnsi="Times New Roman" w:cs="Times New Roman"/>
           <w:noProof/>
         </w:rPr>
         <w:drawing>
@@ -1436,6 +1481,7 @@
       </w:pPr>
       <w:r>
         <w:rPr>
+          <w:rFonts w:ascii="Times New Roman" w:hAnsi="Times New Roman" w:cs="Times New Roman"/>
           <w:noProof/>
         </w:rPr>
         <w:drawing>
@@ -1542,26 +1588,20 @@
           <w:kern w:val="0"/>
           <w14:ligatures w14:val="none"/>
         </w:rPr>
-        <w:t>: The implementation leverages NumPy’s powerful array operations to handle large grids efficiently. Even with complex rule sets, the system performs smoothly. This makes it practical for running simulations that require a significant number of iterations or large grid size</w:t>
-      </w:r>
-      <w:r>
-        <w:rPr>
-          <w:rFonts w:ascii="Times New Roman" w:eastAsia="Times New Roman" w:hAnsi="Times New Roman" w:cs="Times New Roman"/>
-          <w:kern w:val="0"/>
-          <w14:ligatures w14:val="none"/>
-        </w:rPr>
-        <w:t>s</w:t>
+        <w:t>: The implementation leverages NumPy’s powerful array operations to handle large grids efficiently. Even with complex rule sets, the system performs smoothly. This makes it practical for running simulations that require a significant number of iterations or large grid sizes</w:t>
       </w:r>
     </w:p>
     <w:p>
       <w:pPr>
         <w:rPr>
+          <w:rFonts w:ascii="Times New Roman" w:hAnsi="Times New Roman" w:cs="Times New Roman"/>
           <w:b/>
           <w:bCs/>
         </w:rPr>
       </w:pPr>
       <w:r>
         <w:rPr>
+          <w:rFonts w:ascii="Times New Roman" w:hAnsi="Times New Roman" w:cs="Times New Roman"/>
           <w:b/>
           <w:bCs/>
         </w:rPr>
@@ -1569,6 +1609,7 @@
       </w:r>
       <w:r>
         <w:rPr>
+          <w:rFonts w:ascii="Times New Roman" w:hAnsi="Times New Roman" w:cs="Times New Roman"/>
           <w:b/>
           <w:bCs/>
         </w:rPr>
@@ -1582,10 +1623,13 @@
           <w:ilvl w:val="0"/>
           <w:numId w:val="9"/>
         </w:numPr>
-      </w:pPr>
-      <w:r>
-        <w:rPr>
-          <w:rFonts w:eastAsia="Times New Roman"/>
+        <w:rPr>
+          <w:rFonts w:ascii="Times New Roman" w:hAnsi="Times New Roman" w:cs="Times New Roman"/>
+        </w:rPr>
+      </w:pPr>
+      <w:r>
+        <w:rPr>
+          <w:rFonts w:ascii="Times New Roman" w:eastAsia="Times New Roman" w:hAnsi="Times New Roman" w:cs="Times New Roman"/>
           <w:noProof/>
           <w:kern w:val="0"/>
         </w:rPr>
@@ -1655,18 +1699,28 @@
       </w:r>
       <w:r>
         <w:rPr>
+          <w:rFonts w:ascii="Times New Roman" w:hAnsi="Times New Roman" w:cs="Times New Roman"/>
           <w:b/>
           <w:bCs/>
         </w:rPr>
         <w:t xml:space="preserve">Inputs: </w:t>
       </w:r>
       <w:r>
+        <w:rPr>
+          <w:rFonts w:ascii="Times New Roman" w:hAnsi="Times New Roman" w:cs="Times New Roman"/>
+        </w:rPr>
         <w:t>The system is designed with non-technical users in mind. Users can specify the grid size, initial configurations, and custom rules through a straightforward interface. Rule files are provided in JSON format with clear documentation, allowing users unfamiliar with coding to easily make modifications</w:t>
       </w:r>
       <w:r>
+        <w:rPr>
+          <w:rFonts w:ascii="Times New Roman" w:hAnsi="Times New Roman" w:cs="Times New Roman"/>
+        </w:rPr>
         <w:t xml:space="preserve"> (see image to the right)</w:t>
       </w:r>
       <w:r>
+        <w:rPr>
+          <w:rFonts w:ascii="Times New Roman" w:hAnsi="Times New Roman" w:cs="Times New Roman"/>
+        </w:rPr>
         <w:t>. Probabilities for state transitions can also be specified through user-friendly prompts. The interface guides users with clear instructions for every field, and all inputs are checked in real time to ensure validity. For example, if a user enters an invalid grid size or rule parameter, the system prompts them to correct their input without requiring technical knowledge. Each graph or visualization is displayed one at a time, allowing the user to review and close each before the next one appears, providing a step-by-step interaction model that is easy to follow</w:t>
       </w:r>
     </w:p>
@@ -1679,7 +1733,7 @@
         </w:numPr>
         <w:spacing w:before="100" w:beforeAutospacing="1" w:after="100" w:afterAutospacing="1"/>
         <w:rPr>
-          <w:rFonts w:eastAsia="Times New Roman"/>
+          <w:rFonts w:ascii="Times New Roman" w:eastAsia="Times New Roman" w:hAnsi="Times New Roman" w:cs="Times New Roman"/>
           <w:kern w:val="0"/>
           <w14:ligatures w14:val="none"/>
         </w:rPr>
@@ -1704,30 +1758,24 @@
       </w:r>
       <w:r>
         <w:rPr>
-          <w:rFonts w:eastAsia="Times New Roman"/>
+          <w:rFonts w:ascii="Times New Roman" w:eastAsia="Times New Roman" w:hAnsi="Times New Roman" w:cs="Times New Roman"/>
           <w:kern w:val="0"/>
           <w14:ligatures w14:val="none"/>
         </w:rPr>
-        <w:t xml:space="preserve">To accommodate non-technical users, the system produces visual representations that are both intuitive and informative. Color-coded grids clearly display state transitions, making it easy for users to track changes over time. The step-by-step visualizations ensure that users can focus on one pattern or iteration at a time, making the results digestible and straightforward to interpret. Additionally, results can be exported in widely used formats such as CSV and JSON, enabling </w:t>
-      </w:r>
-      <w:r>
-        <w:rPr>
-          <w:rFonts w:eastAsia="Times New Roman"/>
-          <w:kern w:val="0"/>
-          <w14:ligatures w14:val="none"/>
-        </w:rPr>
-        <w:t>users to share or further analyze the data without requiring technical expertise</w:t>
+        <w:t>To accommodate non-technical users, the system produces visual representations that are both intuitive and informative. Color-coded grids clearly display state transitions, making it easy for users to track changes over time. The step-by-step visualizations ensure that users can focus on one pattern or iteration at a time, making the results digestible and straightforward to interpret. Additionally, results can be exported in widely used formats such as CSV and JSON, enabling users to share or further analyze the data without requiring technical expertise</w:t>
       </w:r>
     </w:p>
     <w:p>
       <w:pPr>
         <w:rPr>
+          <w:rFonts w:ascii="Times New Roman" w:hAnsi="Times New Roman" w:cs="Times New Roman"/>
           <w:b/>
           <w:bCs/>
         </w:rPr>
       </w:pPr>
       <w:r>
         <w:rPr>
+          <w:rFonts w:ascii="Times New Roman" w:hAnsi="Times New Roman" w:cs="Times New Roman"/>
           <w:b/>
           <w:bCs/>
         </w:rPr>
@@ -1741,25 +1789,23 @@
           <w:ilvl w:val="0"/>
           <w:numId w:val="10"/>
         </w:numPr>
-      </w:pPr>
-      <w:r>
-        <w:rPr>
+        <w:rPr>
+          <w:rFonts w:ascii="Times New Roman" w:hAnsi="Times New Roman" w:cs="Times New Roman"/>
+        </w:rPr>
+      </w:pPr>
+      <w:r>
+        <w:rPr>
+          <w:rFonts w:ascii="Times New Roman" w:hAnsi="Times New Roman" w:cs="Times New Roman"/>
           <w:b/>
           <w:bCs/>
         </w:rPr>
         <w:t xml:space="preserve">Efficient Grid Processing: </w:t>
       </w:r>
       <w:r>
-        <w:t xml:space="preserve">Handling large grids was a challenge. Using NumPy, the system </w:t>
-      </w:r>
-      <w:r>
-        <w:t xml:space="preserve">has </w:t>
-      </w:r>
-      <w:r>
-        <w:t>efficient grid updates, even when dealing with millions of cells. This ensures that simulations run smoothly</w:t>
-      </w:r>
-      <w:r>
-        <w:t>.</w:t>
+        <w:rPr>
+          <w:rFonts w:ascii="Times New Roman" w:hAnsi="Times New Roman" w:cs="Times New Roman"/>
+        </w:rPr>
+        <w:t>Handling large grids was a challenge. Using NumPy, the system has efficient grid updates, even when dealing with millions of cells. This ensures that simulations run smoothly.</w:t>
       </w:r>
     </w:p>
     <w:p>
@@ -1769,24 +1815,35 @@
           <w:ilvl w:val="0"/>
           <w:numId w:val="10"/>
         </w:numPr>
-      </w:pPr>
-      <w:r>
-        <w:rPr>
+        <w:rPr>
+          <w:rFonts w:ascii="Times New Roman" w:hAnsi="Times New Roman" w:cs="Times New Roman"/>
+        </w:rPr>
+      </w:pPr>
+      <w:r>
+        <w:rPr>
+          <w:rFonts w:ascii="Times New Roman" w:hAnsi="Times New Roman" w:cs="Times New Roman"/>
           <w:b/>
           <w:bCs/>
         </w:rPr>
         <w:t xml:space="preserve">Flexible Rule Design: </w:t>
       </w:r>
       <w:r>
+        <w:rPr>
+          <w:rFonts w:ascii="Times New Roman" w:hAnsi="Times New Roman" w:cs="Times New Roman"/>
+        </w:rPr>
         <w:t>Designing a flexible rule system that allows both beginner-friendly default rules and advanced user</w:t>
       </w:r>
       <w:r>
         <w:rPr>
+          <w:rFonts w:ascii="Times New Roman" w:hAnsi="Times New Roman" w:cs="Times New Roman"/>
           <w:noProof/>
         </w:rPr>
         <w:t xml:space="preserve"> </w:t>
       </w:r>
       <w:r>
+        <w:rPr>
+          <w:rFonts w:ascii="Times New Roman" w:hAnsi="Times New Roman" w:cs="Times New Roman"/>
+        </w:rPr>
         <w:t>-defined rules was a challenge. The JSON-based rule storage format successfully addresses this, enabling users to easily modify and experiment with rules.</w:t>
       </w:r>
     </w:p>
@@ -1797,19 +1854,23 @@
           <w:ilvl w:val="0"/>
           <w:numId w:val="10"/>
         </w:numPr>
-      </w:pPr>
-      <w:r>
-        <w:rPr>
+        <w:rPr>
+          <w:rFonts w:ascii="Times New Roman" w:hAnsi="Times New Roman" w:cs="Times New Roman"/>
+        </w:rPr>
+      </w:pPr>
+      <w:r>
+        <w:rPr>
+          <w:rFonts w:ascii="Times New Roman" w:hAnsi="Times New Roman" w:cs="Times New Roman"/>
           <w:b/>
           <w:bCs/>
         </w:rPr>
         <w:t xml:space="preserve">Multi-State Visualization: </w:t>
       </w:r>
       <w:r>
-        <w:t>Representing multi-state dynamics in a clear and intuitive way posed challenges, especially for users who could be unfamiliar with the concepts. By incorporating color-coded grids and step-by-step visual updates</w:t>
-      </w:r>
-      <w:r>
-        <w:t>.</w:t>
+        <w:rPr>
+          <w:rFonts w:ascii="Times New Roman" w:hAnsi="Times New Roman" w:cs="Times New Roman"/>
+        </w:rPr>
+        <w:t>Representing multi-state dynamics in a clear and intuitive way posed challenges, especially for users who could be unfamiliar with the concepts. By incorporating color-coded grids and step-by-step visual updates.</w:t>
       </w:r>
     </w:p>
     <w:p>
@@ -1820,22 +1881,28 @@
           <w:numId w:val="10"/>
         </w:numPr>
         <w:rPr>
+          <w:rFonts w:ascii="Times New Roman" w:hAnsi="Times New Roman" w:cs="Times New Roman"/>
           <w:b/>
           <w:bCs/>
         </w:rPr>
       </w:pPr>
       <w:r>
         <w:rPr>
+          <w:rFonts w:ascii="Times New Roman" w:hAnsi="Times New Roman" w:cs="Times New Roman"/>
           <w:b/>
           <w:bCs/>
         </w:rPr>
         <w:t xml:space="preserve">Scalability: </w:t>
       </w:r>
       <w:r>
+        <w:rPr>
+          <w:rFonts w:ascii="Times New Roman" w:hAnsi="Times New Roman" w:cs="Times New Roman"/>
+        </w:rPr>
         <w:t>Ensuring that the system scales well for larger grids and more complex simulations required optimization.</w:t>
       </w:r>
       <w:r>
         <w:rPr>
+          <w:rFonts w:ascii="Times New Roman" w:hAnsi="Times New Roman" w:cs="Times New Roman"/>
           <w:b/>
           <w:bCs/>
         </w:rPr>
@@ -1846,6 +1913,7 @@
       <w:pPr>
         <w:pStyle w:val="ListParagraph"/>
         <w:rPr>
+          <w:rFonts w:ascii="Times New Roman" w:hAnsi="Times New Roman" w:cs="Times New Roman"/>
           <w:b/>
           <w:bCs/>
         </w:rPr>
@@ -1855,6 +1923,7 @@
       <w:pPr>
         <w:jc w:val="center"/>
         <w:rPr>
+          <w:rFonts w:ascii="Times New Roman" w:hAnsi="Times New Roman" w:cs="Times New Roman"/>
           <w:b/>
           <w:bCs/>
           <w:i/>
@@ -1863,6 +1932,7 @@
       </w:pPr>
       <w:r>
         <w:rPr>
+          <w:rFonts w:ascii="Times New Roman" w:hAnsi="Times New Roman" w:cs="Times New Roman"/>
           <w:b/>
           <w:bCs/>
           <w:i/>
@@ -1874,15 +1944,163 @@
     <w:p>
       <w:pPr>
         <w:rPr>
+          <w:rFonts w:ascii="Times New Roman" w:hAnsi="Times New Roman" w:cs="Times New Roman"/>
           <w:i/>
           <w:iCs/>
         </w:rPr>
       </w:pPr>
       <w:r>
+        <w:rPr>
+          <w:rFonts w:ascii="Times New Roman" w:hAnsi="Times New Roman" w:cs="Times New Roman"/>
+        </w:rPr>
         <w:t xml:space="preserve">Due to time constraints a user interface was only developed for the first level with the most basic set of rules for the Game of Life. The interface uses the exact code from the basic file but implements a basic front end using tinker to prompt the user for their input and start the program. </w:t>
       </w:r>
     </w:p>
-    <w:p/>
+    <w:p>
+      <w:pPr>
+        <w:rPr>
+          <w:rFonts w:ascii="Times New Roman" w:hAnsi="Times New Roman" w:cs="Times New Roman"/>
+        </w:rPr>
+      </w:pPr>
+    </w:p>
+    <w:p>
+      <w:pPr>
+        <w:jc w:val="center"/>
+        <w:rPr>
+          <w:rFonts w:ascii="Times New Roman" w:hAnsi="Times New Roman" w:cs="Times New Roman"/>
+          <w:b/>
+          <w:bCs/>
+        </w:rPr>
+      </w:pPr>
+      <w:r>
+        <w:rPr>
+          <w:rFonts w:ascii="Times New Roman" w:hAnsi="Times New Roman" w:cs="Times New Roman"/>
+          <w:b/>
+          <w:bCs/>
+        </w:rPr>
+        <w:t>Interesting Patterns</w:t>
+      </w:r>
+    </w:p>
+    <w:p>
+      <w:pPr>
+        <w:rPr>
+          <w:rFonts w:ascii="Times New Roman" w:hAnsi="Times New Roman" w:cs="Times New Roman"/>
+        </w:rPr>
+      </w:pPr>
+      <w:r>
+        <w:rPr>
+          <w:rFonts w:ascii="Times New Roman" w:hAnsi="Times New Roman" w:cs="Times New Roman"/>
+        </w:rPr>
+        <w:t xml:space="preserve">While </w:t>
+      </w:r>
+      <w:r>
+        <w:rPr>
+          <w:rFonts w:ascii="Times New Roman" w:hAnsi="Times New Roman" w:cs="Times New Roman"/>
+        </w:rPr>
+        <w:t xml:space="preserve">exploring </w:t>
+      </w:r>
+      <w:r>
+        <w:rPr>
+          <w:rFonts w:ascii="Times New Roman" w:hAnsi="Times New Roman" w:cs="Times New Roman"/>
+        </w:rPr>
+        <w:t>different variations of inputs, we found an interesting pattern when starting with an initial configuration in the shape of a plus sign. This starting configuration produces a series of shapes before eventually becoming a looped sequence. The reason this occurs lies in the balance between the rules of cell survival and birth. The cross configuration provides a symmetric and evenly distributed set of neighbors which makes the cells go between alive and dead states. This loop shows how even a simple initial configuration can lead to a predictable behavior.</w:t>
+      </w:r>
+    </w:p>
+    <w:p>
+      <w:pPr>
+        <w:rPr>
+          <w:rFonts w:ascii="Times New Roman" w:hAnsi="Times New Roman" w:cs="Times New Roman"/>
+        </w:rPr>
+      </w:pPr>
+      <w:r>
+        <w:rPr>
+          <w:rFonts w:ascii="Times New Roman" w:hAnsi="Times New Roman" w:cs="Times New Roman"/>
+        </w:rPr>
+        <w:br w:type="page"/>
+      </w:r>
+    </w:p>
+    <w:p>
+      <w:pPr>
+        <w:jc w:val="center"/>
+        <w:rPr>
+          <w:rFonts w:ascii="Times New Roman" w:hAnsi="Times New Roman" w:cs="Times New Roman"/>
+          <w:b/>
+          <w:bCs/>
+          <w:i/>
+          <w:iCs/>
+        </w:rPr>
+      </w:pPr>
+      <w:r>
+        <w:rPr>
+          <w:rFonts w:ascii="Times New Roman" w:hAnsi="Times New Roman" w:cs="Times New Roman"/>
+          <w:b/>
+          <w:bCs/>
+          <w:i/>
+          <w:iCs/>
+        </w:rPr>
+        <w:lastRenderedPageBreak/>
+        <w:t>REFERENCES</w:t>
+      </w:r>
+    </w:p>
+    <w:p>
+      <w:pPr>
+        <w:pStyle w:val="ListParagraph"/>
+        <w:numPr>
+          <w:ilvl w:val="0"/>
+          <w:numId w:val="12"/>
+        </w:numPr>
+        <w:rPr>
+          <w:rFonts w:ascii="Times New Roman" w:hAnsi="Times New Roman" w:cs="Times New Roman"/>
+        </w:rPr>
+      </w:pPr>
+      <w:r>
+        <w:rPr>
+          <w:rFonts w:ascii="Times New Roman" w:hAnsi="Times New Roman" w:cs="Times New Roman"/>
+        </w:rPr>
+        <w:t>Conway, J. H. (1970). "The Game of Life." Scientific American, 223(4), 120-123.</w:t>
+      </w:r>
+    </w:p>
+    <w:p>
+      <w:pPr>
+        <w:pStyle w:val="ListParagraph"/>
+        <w:numPr>
+          <w:ilvl w:val="0"/>
+          <w:numId w:val="12"/>
+        </w:numPr>
+        <w:rPr>
+          <w:rFonts w:ascii="Times New Roman" w:hAnsi="Times New Roman" w:cs="Times New Roman"/>
+        </w:rPr>
+      </w:pPr>
+      <w:r>
+        <w:rPr>
+          <w:rFonts w:ascii="Times New Roman" w:hAnsi="Times New Roman" w:cs="Times New Roman"/>
+        </w:rPr>
+        <w:t>Wolfram, S. (1986). "Theory and Applications of Cellular Automata." World Scientific.</w:t>
+      </w:r>
+    </w:p>
+    <w:p>
+      <w:pPr>
+        <w:pStyle w:val="ListParagraph"/>
+        <w:numPr>
+          <w:ilvl w:val="0"/>
+          <w:numId w:val="12"/>
+        </w:numPr>
+        <w:spacing w:before="100" w:beforeAutospacing="1" w:after="100" w:afterAutospacing="1"/>
+        <w:rPr>
+          <w:rFonts w:ascii="Times New Roman" w:eastAsia="Times New Roman" w:hAnsi="Times New Roman" w:cs="Times New Roman"/>
+          <w:kern w:val="0"/>
+          <w14:ligatures w14:val="none"/>
+        </w:rPr>
+      </w:pPr>
+      <w:r>
+        <w:rPr>
+          <w:rFonts w:ascii="Times New Roman" w:eastAsia="Times New Roman" w:hAnsi="Times New Roman" w:cs="Times New Roman"/>
+          <w:kern w:val="0"/>
+          <w14:ligatures w14:val="none"/>
+        </w:rPr>
+        <w:t>Lecture PDFs</w:t>
+      </w:r>
+    </w:p>
     <w:sectPr>
       <w:pgSz w:w="12240" w:h="15840"/>
       <w:pgMar w:top="720" w:right="720" w:bottom="720" w:left="720" w:header="720" w:footer="720" w:gutter="0"/>
@@ -2025,6 +2243,119 @@
     </w:lvl>
   </w:abstractNum>
   <w:abstractNum w:abstractNumId="1" w15:restartNumberingAfterBreak="0">
+    <w:nsid w:val="02D43516"/>
+    <w:multiLevelType w:val="multilevel"/>
+    <w:tmpl w:val="B6D21696"/>
+    <w:lvl w:ilvl="0">
+      <w:start w:val="1"/>
+      <w:numFmt w:val="decimal"/>
+      <w:lvlText w:val="%1."/>
+      <w:lvlJc w:val="left"/>
+      <w:pPr>
+        <w:tabs>
+          <w:tab w:val="num" w:pos="720"/>
+        </w:tabs>
+        <w:ind w:left="720" w:hanging="360"/>
+      </w:pPr>
+    </w:lvl>
+    <w:lvl w:ilvl="1" w:tentative="1">
+      <w:start w:val="1"/>
+      <w:numFmt w:val="decimal"/>
+      <w:lvlText w:val="%2."/>
+      <w:lvlJc w:val="left"/>
+      <w:pPr>
+        <w:tabs>
+          <w:tab w:val="num" w:pos="1440"/>
+        </w:tabs>
+        <w:ind w:left="1440" w:hanging="360"/>
+      </w:pPr>
+    </w:lvl>
+    <w:lvl w:ilvl="2" w:tentative="1">
+      <w:start w:val="1"/>
+      <w:numFmt w:val="decimal"/>
+      <w:lvlText w:val="%3."/>
+      <w:lvlJc w:val="left"/>
+      <w:pPr>
+        <w:tabs>
+          <w:tab w:val="num" w:pos="2160"/>
+        </w:tabs>
+        <w:ind w:left="2160" w:hanging="360"/>
+      </w:pPr>
+    </w:lvl>
+    <w:lvl w:ilvl="3" w:tentative="1">
+      <w:start w:val="1"/>
+      <w:numFmt w:val="decimal"/>
+      <w:lvlText w:val="%4."/>
+      <w:lvlJc w:val="left"/>
+      <w:pPr>
+        <w:tabs>
+          <w:tab w:val="num" w:pos="2880"/>
+        </w:tabs>
+        <w:ind w:left="2880" w:hanging="360"/>
+      </w:pPr>
+    </w:lvl>
+    <w:lvl w:ilvl="4" w:tentative="1">
+      <w:start w:val="1"/>
+      <w:numFmt w:val="decimal"/>
+      <w:lvlText w:val="%5."/>
+      <w:lvlJc w:val="left"/>
+      <w:pPr>
+        <w:tabs>
+          <w:tab w:val="num" w:pos="3600"/>
+        </w:tabs>
+        <w:ind w:left="3600" w:hanging="360"/>
+      </w:pPr>
+    </w:lvl>
+    <w:lvl w:ilvl="5" w:tentative="1">
+      <w:start w:val="1"/>
+      <w:numFmt w:val="decimal"/>
+      <w:lvlText w:val="%6."/>
+      <w:lvlJc w:val="left"/>
+      <w:pPr>
+        <w:tabs>
+          <w:tab w:val="num" w:pos="4320"/>
+        </w:tabs>
+        <w:ind w:left="4320" w:hanging="360"/>
+      </w:pPr>
+    </w:lvl>
+    <w:lvl w:ilvl="6" w:tentative="1">
+      <w:start w:val="1"/>
+      <w:numFmt w:val="decimal"/>
+      <w:lvlText w:val="%7."/>
+      <w:lvlJc w:val="left"/>
+      <w:pPr>
+        <w:tabs>
+          <w:tab w:val="num" w:pos="5040"/>
+        </w:tabs>
+        <w:ind w:left="5040" w:hanging="360"/>
+      </w:pPr>
+    </w:lvl>
+    <w:lvl w:ilvl="7" w:tentative="1">
+      <w:start w:val="1"/>
+      <w:numFmt w:val="decimal"/>
+      <w:lvlText w:val="%8."/>
+      <w:lvlJc w:val="left"/>
+      <w:pPr>
+        <w:tabs>
+          <w:tab w:val="num" w:pos="5760"/>
+        </w:tabs>
+        <w:ind w:left="5760" w:hanging="360"/>
+      </w:pPr>
+    </w:lvl>
+    <w:lvl w:ilvl="8" w:tentative="1">
+      <w:start w:val="1"/>
+      <w:numFmt w:val="decimal"/>
+      <w:lvlText w:val="%9."/>
+      <w:lvlJc w:val="left"/>
+      <w:pPr>
+        <w:tabs>
+          <w:tab w:val="num" w:pos="6480"/>
+        </w:tabs>
+        <w:ind w:left="6480" w:hanging="360"/>
+      </w:pPr>
+    </w:lvl>
+  </w:abstractNum>
+  <w:abstractNum w:abstractNumId="2" w15:restartNumberingAfterBreak="0">
     <w:nsid w:val="16335464"/>
     <w:multiLevelType w:val="hybridMultilevel"/>
     <w:tmpl w:val="3E3267BC"/>
@@ -2113,7 +2444,7 @@
       </w:pPr>
     </w:lvl>
   </w:abstractNum>
-  <w:abstractNum w:abstractNumId="2" w15:restartNumberingAfterBreak="0">
+  <w:abstractNum w:abstractNumId="3" w15:restartNumberingAfterBreak="0">
     <w:nsid w:val="17F12B59"/>
     <w:multiLevelType w:val="hybridMultilevel"/>
     <w:tmpl w:val="8F148A12"/>
@@ -2203,7 +2534,7 @@
       </w:pPr>
     </w:lvl>
   </w:abstractNum>
-  <w:abstractNum w:abstractNumId="3" w15:restartNumberingAfterBreak="0">
+  <w:abstractNum w:abstractNumId="4" w15:restartNumberingAfterBreak="0">
     <w:nsid w:val="1A6B42E7"/>
     <w:multiLevelType w:val="hybridMultilevel"/>
     <w:tmpl w:val="65F4E1BC"/>
@@ -2292,7 +2623,7 @@
       </w:pPr>
     </w:lvl>
   </w:abstractNum>
-  <w:abstractNum w:abstractNumId="4" w15:restartNumberingAfterBreak="0">
+  <w:abstractNum w:abstractNumId="5" w15:restartNumberingAfterBreak="0">
     <w:nsid w:val="1DCC4242"/>
     <w:multiLevelType w:val="multilevel"/>
     <w:tmpl w:val="2F40331A"/>
@@ -2441,7 +2772,7 @@
       </w:rPr>
     </w:lvl>
   </w:abstractNum>
-  <w:abstractNum w:abstractNumId="5" w15:restartNumberingAfterBreak="0">
+  <w:abstractNum w:abstractNumId="6" w15:restartNumberingAfterBreak="0">
     <w:nsid w:val="1F5A056B"/>
     <w:multiLevelType w:val="hybridMultilevel"/>
     <w:tmpl w:val="EE8AAF56"/>
@@ -2554,7 +2885,7 @@
       </w:rPr>
     </w:lvl>
   </w:abstractNum>
-  <w:abstractNum w:abstractNumId="6" w15:restartNumberingAfterBreak="0">
+  <w:abstractNum w:abstractNumId="7" w15:restartNumberingAfterBreak="0">
     <w:nsid w:val="35A4082A"/>
     <w:multiLevelType w:val="hybridMultilevel"/>
     <w:tmpl w:val="EC7607C6"/>
@@ -2667,7 +2998,96 @@
       </w:rPr>
     </w:lvl>
   </w:abstractNum>
-  <w:abstractNum w:abstractNumId="7" w15:restartNumberingAfterBreak="0">
+  <w:abstractNum w:abstractNumId="8" w15:restartNumberingAfterBreak="0">
+    <w:nsid w:val="38474642"/>
+    <w:multiLevelType w:val="hybridMultilevel"/>
+    <w:tmpl w:val="224046D6"/>
+    <w:lvl w:ilvl="0" w:tplc="0409000F">
+      <w:start w:val="1"/>
+      <w:numFmt w:val="decimal"/>
+      <w:lvlText w:val="%1."/>
+      <w:lvlJc w:val="left"/>
+      <w:pPr>
+        <w:ind w:left="720" w:hanging="360"/>
+      </w:pPr>
+      <w:rPr>
+        <w:rFonts w:hint="default"/>
+      </w:rPr>
+    </w:lvl>
+    <w:lvl w:ilvl="1" w:tplc="04090019" w:tentative="1">
+      <w:start w:val="1"/>
+      <w:numFmt w:val="lowerLetter"/>
+      <w:lvlText w:val="%2."/>
+      <w:lvlJc w:val="left"/>
+      <w:pPr>
+        <w:ind w:left="1440" w:hanging="360"/>
+      </w:pPr>
+    </w:lvl>
+    <w:lvl w:ilvl="2" w:tplc="0409001B" w:tentative="1">
+      <w:start w:val="1"/>
+      <w:numFmt w:val="lowerRoman"/>
+      <w:lvlText w:val="%3."/>
+      <w:lvlJc w:val="right"/>
+      <w:pPr>
+        <w:ind w:left="2160" w:hanging="180"/>
+      </w:pPr>
+    </w:lvl>
+    <w:lvl w:ilvl="3" w:tplc="0409000F" w:tentative="1">
+      <w:start w:val="1"/>
+      <w:numFmt w:val="decimal"/>
+      <w:lvlText w:val="%4."/>
+      <w:lvlJc w:val="left"/>
+      <w:pPr>
+        <w:ind w:left="2880" w:hanging="360"/>
+      </w:pPr>
+    </w:lvl>
+    <w:lvl w:ilvl="4" w:tplc="04090019" w:tentative="1">
+      <w:start w:val="1"/>
+      <w:numFmt w:val="lowerLetter"/>
+      <w:lvlText w:val="%5."/>
+      <w:lvlJc w:val="left"/>
+      <w:pPr>
+        <w:ind w:left="3600" w:hanging="360"/>
+      </w:pPr>
+    </w:lvl>
+    <w:lvl w:ilvl="5" w:tplc="0409001B" w:tentative="1">
+      <w:start w:val="1"/>
+      <w:numFmt w:val="lowerRoman"/>
+      <w:lvlText w:val="%6."/>
+      <w:lvlJc w:val="right"/>
+      <w:pPr>
+        <w:ind w:left="4320" w:hanging="180"/>
+      </w:pPr>
+    </w:lvl>
+    <w:lvl w:ilvl="6" w:tplc="0409000F" w:tentative="1">
+      <w:start w:val="1"/>
+      <w:numFmt w:val="decimal"/>
+      <w:lvlText w:val="%7."/>
+      <w:lvlJc w:val="left"/>
+      <w:pPr>
+        <w:ind w:left="5040" w:hanging="360"/>
+      </w:pPr>
+    </w:lvl>
+    <w:lvl w:ilvl="7" w:tplc="04090019" w:tentative="1">
+      <w:start w:val="1"/>
+      <w:numFmt w:val="lowerLetter"/>
+      <w:lvlText w:val="%8."/>
+      <w:lvlJc w:val="left"/>
+      <w:pPr>
+        <w:ind w:left="5760" w:hanging="360"/>
+      </w:pPr>
+    </w:lvl>
+    <w:lvl w:ilvl="8" w:tplc="0409001B" w:tentative="1">
+      <w:start w:val="1"/>
+      <w:numFmt w:val="lowerRoman"/>
+      <w:lvlText w:val="%9."/>
+      <w:lvlJc w:val="right"/>
+      <w:pPr>
+        <w:ind w:left="6480" w:hanging="180"/>
+      </w:pPr>
+    </w:lvl>
+  </w:abstractNum>
+  <w:abstractNum w:abstractNumId="9" w15:restartNumberingAfterBreak="0">
     <w:nsid w:val="41E22D26"/>
     <w:multiLevelType w:val="hybridMultilevel"/>
     <w:tmpl w:val="E844346E"/>
@@ -2757,7 +3177,7 @@
       </w:pPr>
     </w:lvl>
   </w:abstractNum>
-  <w:abstractNum w:abstractNumId="8" w15:restartNumberingAfterBreak="0">
+  <w:abstractNum w:abstractNumId="10" w15:restartNumberingAfterBreak="0">
     <w:nsid w:val="51E04B6C"/>
     <w:multiLevelType w:val="hybridMultilevel"/>
     <w:tmpl w:val="5A2225F6"/>
@@ -2870,7 +3290,7 @@
       </w:rPr>
     </w:lvl>
   </w:abstractNum>
-  <w:abstractNum w:abstractNumId="9" w15:restartNumberingAfterBreak="0">
+  <w:abstractNum w:abstractNumId="11" w15:restartNumberingAfterBreak="0">
     <w:nsid w:val="7236567D"/>
     <w:multiLevelType w:val="hybridMultilevel"/>
     <w:tmpl w:val="9170FF78"/>
@@ -2959,7 +3379,7 @@
       </w:pPr>
     </w:lvl>
   </w:abstractNum>
-  <w:abstractNum w:abstractNumId="10" w15:restartNumberingAfterBreak="0">
+  <w:abstractNum w:abstractNumId="12" w15:restartNumberingAfterBreak="0">
     <w:nsid w:val="7C546626"/>
     <w:multiLevelType w:val="hybridMultilevel"/>
     <w:tmpl w:val="0D7CA2AC"/>
@@ -3073,37 +3493,43 @@
     </w:lvl>
   </w:abstractNum>
   <w:num w:numId="1" w16cid:durableId="1985500055">
-    <w:abstractNumId w:val="9"/>
+    <w:abstractNumId w:val="11"/>
   </w:num>
   <w:num w:numId="2" w16cid:durableId="1973318764">
-    <w:abstractNumId w:val="1"/>
+    <w:abstractNumId w:val="2"/>
   </w:num>
   <w:num w:numId="3" w16cid:durableId="1394505202">
-    <w:abstractNumId w:val="3"/>
+    <w:abstractNumId w:val="4"/>
   </w:num>
   <w:num w:numId="4" w16cid:durableId="294799547">
     <w:abstractNumId w:val="0"/>
   </w:num>
   <w:num w:numId="5" w16cid:durableId="138890579">
+    <w:abstractNumId w:val="9"/>
+  </w:num>
+  <w:num w:numId="6" w16cid:durableId="1376007337">
+    <w:abstractNumId w:val="3"/>
+  </w:num>
+  <w:num w:numId="7" w16cid:durableId="1740594489">
+    <w:abstractNumId w:val="6"/>
+  </w:num>
+  <w:num w:numId="8" w16cid:durableId="1665626965">
+    <w:abstractNumId w:val="10"/>
+  </w:num>
+  <w:num w:numId="9" w16cid:durableId="989289471">
+    <w:abstractNumId w:val="12"/>
+  </w:num>
+  <w:num w:numId="10" w16cid:durableId="53434441">
     <w:abstractNumId w:val="7"/>
   </w:num>
-  <w:num w:numId="6" w16cid:durableId="1376007337">
-    <w:abstractNumId w:val="2"/>
-  </w:num>
-  <w:num w:numId="7" w16cid:durableId="1740594489">
+  <w:num w:numId="11" w16cid:durableId="1945917388">
     <w:abstractNumId w:val="5"/>
   </w:num>
-  <w:num w:numId="8" w16cid:durableId="1665626965">
+  <w:num w:numId="12" w16cid:durableId="2052262385">
     <w:abstractNumId w:val="8"/>
   </w:num>
-  <w:num w:numId="9" w16cid:durableId="989289471">
-    <w:abstractNumId w:val="10"/>
-  </w:num>
-  <w:num w:numId="10" w16cid:durableId="53434441">
-    <w:abstractNumId w:val="6"/>
-  </w:num>
-  <w:num w:numId="11" w16cid:durableId="1945917388">
-    <w:abstractNumId w:val="4"/>
+  <w:num w:numId="13" w16cid:durableId="1911962257">
+    <w:abstractNumId w:val="1"/>
   </w:num>
 </w:numbering>
 </file>
@@ -3705,7 +4131,6 @@
   <w:style w:type="character" w:default="1" w:styleId="DefaultParagraphFont">
     <w:name w:val="Default Paragraph Font"/>
     <w:uiPriority w:val="1"/>
-    <w:semiHidden/>
     <w:unhideWhenUsed/>
   </w:style>
   <w:style w:type="table" w:default="1" w:styleId="TableNormal">

</xml_diff>